<commit_message>
Se realizó el respectivo responsive desing, usando media query y siguiendo la guía mostrada por figma.
</commit_message>
<xml_diff>
--- a/Nuevo Video.docx
+++ b/Nuevo Video.docx
@@ -8,12 +8,14 @@
           <w:lang w:val="en-US"/>
         </w:rPr>
       </w:pPr>
+      <w:proofErr w:type="spellStart"/>
       <w:r>
         <w:rPr>
           <w:lang w:val="en-US"/>
         </w:rPr>
         <w:t>backgroundImage</w:t>
       </w:r>
+      <w:proofErr w:type="spellEnd"/>
       <w:r>
         <w:rPr>
           <w:lang w:val="en-US"/>
@@ -52,11 +54,19 @@
           <w:lang w:val="en-US"/>
         </w:rPr>
       </w:pPr>
-      <w:r>
-        <w:rPr>
-          <w:lang w:val="en-US"/>
-        </w:rPr>
-        <w:t>linkVideo:</w:t>
+      <w:proofErr w:type="spellStart"/>
+      <w:r>
+        <w:rPr>
+          <w:lang w:val="en-US"/>
+        </w:rPr>
+        <w:t>linkVideo</w:t>
+      </w:r>
+      <w:proofErr w:type="spellEnd"/>
+      <w:r>
+        <w:rPr>
+          <w:lang w:val="en-US"/>
+        </w:rPr>
+        <w:t>:</w:t>
       </w:r>
       <w:r>
         <w:rPr>
@@ -69,30 +79,61 @@
           <w:lang w:val="en-US"/>
         </w:rPr>
         <w:t>https://www.youtube.com/embed/a9jxNusr0tE</w:t>
+      </w:r>
+      <w:r>
+        <w:rPr>
+          <w:lang w:val="en-US"/>
+        </w:rPr>
+        <w:t>?autoplay=1</w:t>
       </w:r>
     </w:p>
     <w:p>
-      <w:r>
-        <w:t>title:</w:t>
+      <w:proofErr w:type="spellStart"/>
+      <w:r>
+        <w:t>title</w:t>
+      </w:r>
+      <w:proofErr w:type="spellEnd"/>
+      <w:r>
+        <w:t>:</w:t>
       </w:r>
       <w:r>
         <w:t xml:space="preserve"> </w:t>
       </w:r>
-      <w:r>
-        <w:t>Canserbero - Jeremías 17:5 (Video Oficial)</w:t>
+      <w:proofErr w:type="spellStart"/>
+      <w:r>
+        <w:t>Canserbero</w:t>
+      </w:r>
+      <w:proofErr w:type="spellEnd"/>
+      <w:r>
+        <w:t xml:space="preserve"> - Jeremías 17:5 (Video Oficial)</w:t>
       </w:r>
     </w:p>
     <w:p>
-      <w:r>
-        <w:t>author:</w:t>
-      </w:r>
-      <w:r>
-        <w:t xml:space="preserve"> El Canserbero</w:t>
-      </w:r>
+      <w:proofErr w:type="spellStart"/>
+      <w:r>
+        <w:t>author</w:t>
+      </w:r>
+      <w:proofErr w:type="spellEnd"/>
+      <w:r>
+        <w:t>:</w:t>
+      </w:r>
+      <w:r>
+        <w:t xml:space="preserve"> El </w:t>
+      </w:r>
+      <w:proofErr w:type="spellStart"/>
+      <w:r>
+        <w:t>Canserbero</w:t>
+      </w:r>
+      <w:proofErr w:type="spellEnd"/>
     </w:p>
     <w:p>
-      <w:r>
-        <w:t>imageAuthor:</w:t>
+      <w:proofErr w:type="spellStart"/>
+      <w:r>
+        <w:t>imageAuthor</w:t>
+      </w:r>
+      <w:proofErr w:type="spellEnd"/>
+      <w:r>
+        <w:t>:</w:t>
       </w:r>
       <w:r>
         <w:t xml:space="preserve"> </w:t>
@@ -102,16 +143,26 @@
       </w:r>
     </w:p>
     <w:p>
-      <w:r>
-        <w:t>views:</w:t>
+      <w:proofErr w:type="spellStart"/>
+      <w:r>
+        <w:t>views</w:t>
+      </w:r>
+      <w:proofErr w:type="spellEnd"/>
+      <w:r>
+        <w:t>:</w:t>
       </w:r>
       <w:r>
         <w:t xml:space="preserve"> 415 M de vistas</w:t>
       </w:r>
     </w:p>
     <w:p>
-      <w:r>
-        <w:t>category:</w:t>
+      <w:proofErr w:type="spellStart"/>
+      <w:r>
+        <w:t>category</w:t>
+      </w:r>
+      <w:proofErr w:type="spellEnd"/>
+      <w:r>
+        <w:t>:</w:t>
       </w:r>
       <w:r>
         <w:t xml:space="preserve"> </w:t>
@@ -121,8 +172,13 @@
       </w:r>
     </w:p>
     <w:p>
-      <w:r>
-        <w:t>publication:</w:t>
+      <w:proofErr w:type="spellStart"/>
+      <w:r>
+        <w:t>publication</w:t>
+      </w:r>
+      <w:proofErr w:type="spellEnd"/>
+      <w:r>
+        <w:t>:</w:t>
       </w:r>
       <w:r>
         <w:t xml:space="preserve"> hace 11 añ</w:t>

</xml_diff>